<commit_message>
modif accentColor boutons EventPage
</commit_message>
<xml_diff>
--- a/sample évènement/redac_tech-event.docx
+++ b/sample évènement/redac_tech-event.docx
@@ -48,7 +48,21 @@
           <w:rFonts w:ascii="Segoe UI" w:hAnsi="Segoe UI" w:cs="Segoe UI"/>
           <w:color w:val="374151"/>
         </w:rPr>
-        <w:t xml:space="preserve"> 2023 - Explorez l'Avenir de la Technologie"</w:t>
+        <w:t xml:space="preserve"> 202</w:t>
+      </w:r>
+      <w:r>
+        <w:rPr>
+          <w:rFonts w:ascii="Segoe UI" w:hAnsi="Segoe UI" w:cs="Segoe UI"/>
+          <w:color w:val="374151"/>
+        </w:rPr>
+        <w:t>4</w:t>
+      </w:r>
+      <w:r>
+        <w:rPr>
+          <w:rFonts w:ascii="Segoe UI" w:hAnsi="Segoe UI" w:cs="Segoe UI"/>
+          <w:color w:val="374151"/>
+        </w:rPr>
+        <w:t xml:space="preserve"> - Explorez l'Avenir de la Technologie"</w:t>
       </w:r>
     </w:p>
     <w:p>
@@ -97,7 +111,21 @@
           <w:rFonts w:ascii="Segoe UI" w:hAnsi="Segoe UI" w:cs="Segoe UI"/>
           <w:color w:val="374151"/>
         </w:rPr>
-        <w:t xml:space="preserve"> 2023" est l'endroit où vous pourrez découvrir les dernières avancées technologiques, des robots intelligents aux réalités virtuelles. Plongez dans un univers futuriste et explorez comment la technologie transforme notre quotidien.</w:t>
+        <w:t xml:space="preserve"> 202</w:t>
+      </w:r>
+      <w:r>
+        <w:rPr>
+          <w:rFonts w:ascii="Segoe UI" w:hAnsi="Segoe UI" w:cs="Segoe UI"/>
+          <w:color w:val="374151"/>
+        </w:rPr>
+        <w:t>4</w:t>
+      </w:r>
+      <w:r>
+        <w:rPr>
+          <w:rFonts w:ascii="Segoe UI" w:hAnsi="Segoe UI" w:cs="Segoe UI"/>
+          <w:color w:val="374151"/>
+        </w:rPr>
+        <w:t>" est l'endroit où vous pourrez découvrir les dernières avancées technologiques, des robots intelligents aux réalités virtuelles. Plongez dans un univers futuriste et explorez comment la technologie transforme notre quotidien.</w:t>
       </w:r>
     </w:p>
     <w:p>
@@ -123,7 +151,23 @@
           <w:color w:val="374151"/>
           <w:shd w:val="clear" w:color="auto" w:fill="F7F7F8"/>
         </w:rPr>
-        <w:t xml:space="preserve"> L'événement se déroulera le 15 novembre 2023 à l'Espace </w:t>
+        <w:t xml:space="preserve"> L'événement se déroulera le 15 novembre 202</w:t>
+      </w:r>
+      <w:r>
+        <w:rPr>
+          <w:rFonts w:ascii="Segoe UI" w:hAnsi="Segoe UI" w:cs="Segoe UI"/>
+          <w:color w:val="374151"/>
+          <w:shd w:val="clear" w:color="auto" w:fill="F7F7F8"/>
+        </w:rPr>
+        <w:t>4</w:t>
+      </w:r>
+      <w:r>
+        <w:rPr>
+          <w:rFonts w:ascii="Segoe UI" w:hAnsi="Segoe UI" w:cs="Segoe UI"/>
+          <w:color w:val="374151"/>
+          <w:shd w:val="clear" w:color="auto" w:fill="F7F7F8"/>
+        </w:rPr>
+        <w:t xml:space="preserve"> à l'Espace </w:t>
       </w:r>
       <w:proofErr w:type="spellStart"/>
       <w:r>
@@ -143,16 +187,14 @@
         </w:rPr>
         <w:t xml:space="preserve">, 123 Avenue de l'Innovation, 75000 </w:t>
       </w:r>
-      <w:proofErr w:type="spellStart"/>
       <w:r>
         <w:rPr>
           <w:rFonts w:ascii="Segoe UI" w:hAnsi="Segoe UI" w:cs="Segoe UI"/>
           <w:color w:val="374151"/>
           <w:shd w:val="clear" w:color="auto" w:fill="F7F7F8"/>
         </w:rPr>
-        <w:t>TechCity</w:t>
-      </w:r>
-      <w:proofErr w:type="spellEnd"/>
+        <w:t>Paris</w:t>
+      </w:r>
       <w:r>
         <w:rPr>
           <w:rFonts w:ascii="Segoe UI" w:hAnsi="Segoe UI" w:cs="Segoe UI"/>
@@ -297,7 +339,19 @@
           <w:szCs w:val="24"/>
           <w:lang w:eastAsia="fr-FR"/>
         </w:rPr>
-        <w:t xml:space="preserve"> : Séance plénière - "L'avenir de la robotique intelligente" avec la conférencière principale, Dr. Sarah </w:t>
+        <w:t xml:space="preserve"> : Séance plénière - "L'avenir de la robotique intelligente" </w:t>
+      </w:r>
+      <w:bookmarkStart w:id="0" w:name="_GoBack"/>
+      <w:bookmarkEnd w:id="0"/>
+      <w:r>
+        <w:rPr>
+          <w:rFonts w:ascii="Segoe UI" w:eastAsia="Times New Roman" w:hAnsi="Segoe UI" w:cs="Segoe UI"/>
+          <w:color w:val="374151"/>
+          <w:sz w:val="24"/>
+          <w:szCs w:val="24"/>
+          <w:lang w:eastAsia="fr-FR"/>
+        </w:rPr>
+        <w:t xml:space="preserve">avec la conférencière principale, Dr. Sarah </w:t>
       </w:r>
       <w:proofErr w:type="spellStart"/>
       <w:r>
@@ -776,10 +830,7 @@
         <w:t xml:space="preserve"> : Mot de clôture et réseautage</w:t>
       </w:r>
     </w:p>
-    <w:p>
-      <w:bookmarkStart w:id="0" w:name="_GoBack"/>
-      <w:bookmarkEnd w:id="0"/>
-    </w:p>
+    <w:p/>
     <w:sectPr>
       <w:pgSz w:w="11906" w:h="16838"/>
       <w:pgMar w:top="1417" w:right="1417" w:bottom="1417" w:left="1417" w:header="708" w:footer="708" w:gutter="0"/>

</xml_diff>